<commit_message>
Adjusted ring out ruling
</commit_message>
<xml_diff>
--- a/Kumite Design Doc.docx
+++ b/Kumite Design Doc.docx
@@ -224,6 +224,7 @@
         </w:rPr>
         <w:t xml:space="preserve">, </w:t>
       </w:r>
+      <w:proofErr w:type="spellStart"/>
       <w:r>
         <w:rPr>
           <w:rFonts w:ascii="Courier New" w:hAnsi="Courier New" w:cs="Courier New"/>
@@ -233,6 +234,7 @@
         </w:rPr>
         <w:t>Nidhogg</w:t>
       </w:r>
+      <w:proofErr w:type="spellEnd"/>
       <w:r>
         <w:rPr>
           <w:rFonts w:ascii="Courier New" w:hAnsi="Courier New" w:cs="Courier New"/>
@@ -425,7 +427,25 @@
           <w:sz w:val="24"/>
           <w:szCs w:val="24"/>
         </w:rPr>
-        <w:t xml:space="preserve">. Players select their gi colour to distinguish themselves in a match, but characters will </w:t>
+        <w:t xml:space="preserve">. Players select their </w:t>
+      </w:r>
+      <w:proofErr w:type="spellStart"/>
+      <w:r>
+        <w:rPr>
+          <w:rFonts w:ascii="Courier New" w:hAnsi="Courier New" w:cs="Courier New"/>
+          <w:sz w:val="24"/>
+          <w:szCs w:val="24"/>
+        </w:rPr>
+        <w:t>gi</w:t>
+      </w:r>
+      <w:proofErr w:type="spellEnd"/>
+      <w:r>
+        <w:rPr>
+          <w:rFonts w:ascii="Courier New" w:hAnsi="Courier New" w:cs="Courier New"/>
+          <w:sz w:val="24"/>
+          <w:szCs w:val="24"/>
+        </w:rPr>
+        <w:t xml:space="preserve"> colour to distinguish themselves in a match, but characters will </w:t>
       </w:r>
       <w:r>
         <w:rPr>
@@ -819,6 +839,7 @@
         </w:rPr>
         <w:t xml:space="preserve"> is the stance system. Similar to games like </w:t>
       </w:r>
+      <w:proofErr w:type="spellStart"/>
       <w:r>
         <w:rPr>
           <w:rFonts w:ascii="Courier New" w:hAnsi="Courier New" w:cs="Courier New"/>
@@ -829,6 +850,7 @@
         </w:rPr>
         <w:t>Nidhogg</w:t>
       </w:r>
+      <w:proofErr w:type="spellEnd"/>
       <w:r>
         <w:rPr>
           <w:rFonts w:ascii="Courier New" w:hAnsi="Courier New" w:cs="Courier New"/>
@@ -1166,14 +1188,25 @@
           <w:szCs w:val="24"/>
         </w:rPr>
       </w:pPr>
-      <w:r>
-        <w:rPr>
-          <w:rFonts w:ascii="Courier New" w:hAnsi="Courier New" w:cs="Courier New"/>
-          <w:sz w:val="24"/>
-          <w:szCs w:val="24"/>
-          <w:u w:val="single"/>
-        </w:rPr>
-        <w:t>Followup Attacks</w:t>
+      <w:proofErr w:type="spellStart"/>
+      <w:r>
+        <w:rPr>
+          <w:rFonts w:ascii="Courier New" w:hAnsi="Courier New" w:cs="Courier New"/>
+          <w:sz w:val="24"/>
+          <w:szCs w:val="24"/>
+          <w:u w:val="single"/>
+        </w:rPr>
+        <w:t>Followup</w:t>
+      </w:r>
+      <w:proofErr w:type="spellEnd"/>
+      <w:r>
+        <w:rPr>
+          <w:rFonts w:ascii="Courier New" w:hAnsi="Courier New" w:cs="Courier New"/>
+          <w:sz w:val="24"/>
+          <w:szCs w:val="24"/>
+          <w:u w:val="single"/>
+        </w:rPr>
+        <w:t xml:space="preserve"> Attacks</w:t>
       </w:r>
     </w:p>
     <w:p>
@@ -1219,7 +1252,25 @@
           <w:sz w:val="24"/>
           <w:szCs w:val="24"/>
         </w:rPr>
-        <w:t xml:space="preserve"> does not have a conventional combo system. Rather, normal attacks can follow up with one other normal attack, in any of the three stances. There is a short delay between the first attack and the followup to give the defending player a</w:t>
+        <w:t xml:space="preserve"> does not have a conventional combo system. Rather, normal attacks can follow up with one other normal attack, in any of the three stances. There is a short delay between the first attack and the </w:t>
+      </w:r>
+      <w:proofErr w:type="spellStart"/>
+      <w:r>
+        <w:rPr>
+          <w:rFonts w:ascii="Courier New" w:hAnsi="Courier New" w:cs="Courier New"/>
+          <w:sz w:val="24"/>
+          <w:szCs w:val="24"/>
+        </w:rPr>
+        <w:t>followup</w:t>
+      </w:r>
+      <w:proofErr w:type="spellEnd"/>
+      <w:r>
+        <w:rPr>
+          <w:rFonts w:ascii="Courier New" w:hAnsi="Courier New" w:cs="Courier New"/>
+          <w:sz w:val="24"/>
+          <w:szCs w:val="24"/>
+        </w:rPr>
+        <w:t xml:space="preserve"> to give the defending player a</w:t>
       </w:r>
       <w:r>
         <w:rPr>
@@ -1235,7 +1286,25 @@
           <w:sz w:val="24"/>
           <w:szCs w:val="24"/>
         </w:rPr>
-        <w:t xml:space="preserve"> to block the second attack, even if they were hit by the first move. If both attacks hit the enemy, they will be knocked down. If the first attack whiffs, the followup attack will come </w:t>
+        <w:t xml:space="preserve"> to block the second attack, even if they were hit by the first move. If both attacks hit the enemy, they will be knocked down. If the first attack whiffs, the </w:t>
+      </w:r>
+      <w:proofErr w:type="spellStart"/>
+      <w:r>
+        <w:rPr>
+          <w:rFonts w:ascii="Courier New" w:hAnsi="Courier New" w:cs="Courier New"/>
+          <w:sz w:val="24"/>
+          <w:szCs w:val="24"/>
+        </w:rPr>
+        <w:t>followup</w:t>
+      </w:r>
+      <w:proofErr w:type="spellEnd"/>
+      <w:r>
+        <w:rPr>
+          <w:rFonts w:ascii="Courier New" w:hAnsi="Courier New" w:cs="Courier New"/>
+          <w:sz w:val="24"/>
+          <w:szCs w:val="24"/>
+        </w:rPr>
+        <w:t xml:space="preserve"> attack will come </w:t>
       </w:r>
       <w:r>
         <w:rPr>
@@ -1244,7 +1313,43 @@
           <w:szCs w:val="24"/>
         </w:rPr>
         <w:lastRenderedPageBreak/>
-        <w:t>out with reduced startup time. Followup attacks do 1 point of damage.</w:t>
+        <w:t xml:space="preserve">out with reduced </w:t>
+      </w:r>
+      <w:proofErr w:type="spellStart"/>
+      <w:r>
+        <w:rPr>
+          <w:rFonts w:ascii="Courier New" w:hAnsi="Courier New" w:cs="Courier New"/>
+          <w:sz w:val="24"/>
+          <w:szCs w:val="24"/>
+        </w:rPr>
+        <w:t>startup</w:t>
+      </w:r>
+      <w:proofErr w:type="spellEnd"/>
+      <w:r>
+        <w:rPr>
+          <w:rFonts w:ascii="Courier New" w:hAnsi="Courier New" w:cs="Courier New"/>
+          <w:sz w:val="24"/>
+          <w:szCs w:val="24"/>
+        </w:rPr>
+        <w:t xml:space="preserve"> time. </w:t>
+      </w:r>
+      <w:proofErr w:type="spellStart"/>
+      <w:r>
+        <w:rPr>
+          <w:rFonts w:ascii="Courier New" w:hAnsi="Courier New" w:cs="Courier New"/>
+          <w:sz w:val="24"/>
+          <w:szCs w:val="24"/>
+        </w:rPr>
+        <w:t>Followup</w:t>
+      </w:r>
+      <w:proofErr w:type="spellEnd"/>
+      <w:r>
+        <w:rPr>
+          <w:rFonts w:ascii="Courier New" w:hAnsi="Courier New" w:cs="Courier New"/>
+          <w:sz w:val="24"/>
+          <w:szCs w:val="24"/>
+        </w:rPr>
+        <w:t xml:space="preserve"> attacks do 1 point of damage.</w:t>
       </w:r>
     </w:p>
     <w:p>
@@ -2646,105 +2751,9 @@
           <w:sz w:val="24"/>
           <w:szCs w:val="24"/>
         </w:rPr>
-        <w:t>Samurai Shodown</w:t>
-      </w:r>
-      <w:r>
-        <w:rPr>
-          <w:rFonts w:ascii="Courier New" w:hAnsi="Courier New" w:cs="Courier New"/>
-          <w:sz w:val="24"/>
-          <w:szCs w:val="24"/>
-        </w:rPr>
-        <w:t xml:space="preserve"> series would make for good reference</w:t>
-      </w:r>
-      <w:r>
-        <w:rPr>
-          <w:rFonts w:ascii="Courier New" w:hAnsi="Courier New" w:cs="Courier New"/>
-          <w:sz w:val="24"/>
-          <w:szCs w:val="24"/>
-        </w:rPr>
-        <w:t>s</w:t>
-      </w:r>
-      <w:r>
-        <w:rPr>
-          <w:rFonts w:ascii="Courier New" w:hAnsi="Courier New" w:cs="Courier New"/>
-          <w:sz w:val="24"/>
-          <w:szCs w:val="24"/>
-        </w:rPr>
-        <w:t>.</w:t>
-      </w:r>
-    </w:p>
-    <w:p>
-      <w:pPr>
-        <w:autoSpaceDE w:val="0"/>
-        <w:autoSpaceDN w:val="0"/>
-        <w:adjustRightInd w:val="0"/>
-        <w:spacing w:after="0" w:line="240" w:lineRule="auto"/>
-        <w:ind w:firstLine="360"/>
-        <w:rPr>
-          <w:rFonts w:ascii="Courier New" w:hAnsi="Courier New" w:cs="Courier New"/>
-          <w:sz w:val="24"/>
-          <w:szCs w:val="24"/>
-        </w:rPr>
-      </w:pPr>
-    </w:p>
-    <w:p>
-      <w:pPr>
-        <w:autoSpaceDE w:val="0"/>
-        <w:autoSpaceDN w:val="0"/>
-        <w:adjustRightInd w:val="0"/>
-        <w:spacing w:after="0" w:line="240" w:lineRule="auto"/>
-        <w:ind w:firstLine="360"/>
-        <w:rPr>
-          <w:rFonts w:ascii="Courier New" w:hAnsi="Courier New" w:cs="Courier New"/>
-          <w:sz w:val="24"/>
-          <w:szCs w:val="24"/>
-        </w:rPr>
-      </w:pPr>
-      <w:r>
-        <w:rPr>
-          <w:rFonts w:ascii="Courier New" w:hAnsi="Courier New" w:cs="Courier New"/>
-          <w:sz w:val="24"/>
-          <w:szCs w:val="24"/>
-          <w:u w:val="single"/>
-        </w:rPr>
-        <w:t>Knockback</w:t>
-      </w:r>
-    </w:p>
-    <w:p>
-      <w:pPr>
-        <w:autoSpaceDE w:val="0"/>
-        <w:autoSpaceDN w:val="0"/>
-        <w:adjustRightInd w:val="0"/>
-        <w:spacing w:after="0" w:line="240" w:lineRule="auto"/>
-        <w:ind w:firstLine="360"/>
-        <w:rPr>
-          <w:rFonts w:ascii="Courier New" w:hAnsi="Courier New" w:cs="Courier New"/>
-          <w:sz w:val="24"/>
-          <w:szCs w:val="24"/>
-        </w:rPr>
-      </w:pPr>
-    </w:p>
-    <w:p>
-      <w:pPr>
-        <w:autoSpaceDE w:val="0"/>
-        <w:autoSpaceDN w:val="0"/>
-        <w:adjustRightInd w:val="0"/>
-        <w:spacing w:after="0" w:line="240" w:lineRule="auto"/>
-        <w:ind w:firstLine="360"/>
-        <w:rPr>
-          <w:rFonts w:ascii="Courier New" w:hAnsi="Courier New" w:cs="Courier New"/>
-          <w:sz w:val="24"/>
-          <w:szCs w:val="24"/>
-        </w:rPr>
-      </w:pPr>
-      <w:r>
-        <w:rPr>
-          <w:rFonts w:ascii="Courier New" w:hAnsi="Courier New" w:cs="Courier New"/>
-          <w:sz w:val="24"/>
-          <w:szCs w:val="24"/>
-        </w:rPr>
-        <w:t xml:space="preserve">Ground control plays a heavy role in </w:t>
-      </w:r>
+        <w:t xml:space="preserve">Samurai </w:t>
+      </w:r>
+      <w:proofErr w:type="spellStart"/>
       <w:r>
         <w:rPr>
           <w:rFonts w:ascii="Courier New" w:hAnsi="Courier New" w:cs="Courier New"/>
@@ -2753,15 +2762,105 @@
           <w:sz w:val="24"/>
           <w:szCs w:val="24"/>
         </w:rPr>
-        <w:t>Kumite</w:t>
-      </w:r>
-      <w:r>
-        <w:rPr>
-          <w:rFonts w:ascii="Courier New" w:hAnsi="Courier New" w:cs="Courier New"/>
-          <w:sz w:val="24"/>
-          <w:szCs w:val="24"/>
-        </w:rPr>
-        <w:t xml:space="preserve">. Attacks cause a large and equal amount of knockback whether they are blocked or eaten. In </w:t>
+        <w:t>Shodown</w:t>
+      </w:r>
+      <w:proofErr w:type="spellEnd"/>
+      <w:r>
+        <w:rPr>
+          <w:rFonts w:ascii="Courier New" w:hAnsi="Courier New" w:cs="Courier New"/>
+          <w:sz w:val="24"/>
+          <w:szCs w:val="24"/>
+        </w:rPr>
+        <w:t xml:space="preserve"> series would make for good reference</w:t>
+      </w:r>
+      <w:r>
+        <w:rPr>
+          <w:rFonts w:ascii="Courier New" w:hAnsi="Courier New" w:cs="Courier New"/>
+          <w:sz w:val="24"/>
+          <w:szCs w:val="24"/>
+        </w:rPr>
+        <w:t>s</w:t>
+      </w:r>
+      <w:r>
+        <w:rPr>
+          <w:rFonts w:ascii="Courier New" w:hAnsi="Courier New" w:cs="Courier New"/>
+          <w:sz w:val="24"/>
+          <w:szCs w:val="24"/>
+        </w:rPr>
+        <w:t>.</w:t>
+      </w:r>
+    </w:p>
+    <w:p>
+      <w:pPr>
+        <w:autoSpaceDE w:val="0"/>
+        <w:autoSpaceDN w:val="0"/>
+        <w:adjustRightInd w:val="0"/>
+        <w:spacing w:after="0" w:line="240" w:lineRule="auto"/>
+        <w:ind w:firstLine="360"/>
+        <w:rPr>
+          <w:rFonts w:ascii="Courier New" w:hAnsi="Courier New" w:cs="Courier New"/>
+          <w:sz w:val="24"/>
+          <w:szCs w:val="24"/>
+        </w:rPr>
+      </w:pPr>
+    </w:p>
+    <w:p>
+      <w:pPr>
+        <w:autoSpaceDE w:val="0"/>
+        <w:autoSpaceDN w:val="0"/>
+        <w:adjustRightInd w:val="0"/>
+        <w:spacing w:after="0" w:line="240" w:lineRule="auto"/>
+        <w:ind w:firstLine="360"/>
+        <w:rPr>
+          <w:rFonts w:ascii="Courier New" w:hAnsi="Courier New" w:cs="Courier New"/>
+          <w:sz w:val="24"/>
+          <w:szCs w:val="24"/>
+        </w:rPr>
+      </w:pPr>
+      <w:r>
+        <w:rPr>
+          <w:rFonts w:ascii="Courier New" w:hAnsi="Courier New" w:cs="Courier New"/>
+          <w:sz w:val="24"/>
+          <w:szCs w:val="24"/>
+          <w:u w:val="single"/>
+        </w:rPr>
+        <w:t>Knockback</w:t>
+      </w:r>
+    </w:p>
+    <w:p>
+      <w:pPr>
+        <w:autoSpaceDE w:val="0"/>
+        <w:autoSpaceDN w:val="0"/>
+        <w:adjustRightInd w:val="0"/>
+        <w:spacing w:after="0" w:line="240" w:lineRule="auto"/>
+        <w:ind w:firstLine="360"/>
+        <w:rPr>
+          <w:rFonts w:ascii="Courier New" w:hAnsi="Courier New" w:cs="Courier New"/>
+          <w:sz w:val="24"/>
+          <w:szCs w:val="24"/>
+        </w:rPr>
+      </w:pPr>
+    </w:p>
+    <w:p>
+      <w:pPr>
+        <w:autoSpaceDE w:val="0"/>
+        <w:autoSpaceDN w:val="0"/>
+        <w:adjustRightInd w:val="0"/>
+        <w:spacing w:after="0" w:line="240" w:lineRule="auto"/>
+        <w:ind w:firstLine="360"/>
+        <w:rPr>
+          <w:rFonts w:ascii="Courier New" w:hAnsi="Courier New" w:cs="Courier New"/>
+          <w:sz w:val="24"/>
+          <w:szCs w:val="24"/>
+        </w:rPr>
+      </w:pPr>
+      <w:r>
+        <w:rPr>
+          <w:rFonts w:ascii="Courier New" w:hAnsi="Courier New" w:cs="Courier New"/>
+          <w:sz w:val="24"/>
+          <w:szCs w:val="24"/>
+        </w:rPr>
+        <w:t xml:space="preserve">Ground control plays a heavy role in </w:t>
       </w:r>
       <w:r>
         <w:rPr>
@@ -2771,6 +2870,24 @@
           <w:sz w:val="24"/>
           <w:szCs w:val="24"/>
         </w:rPr>
+        <w:t>Kumite</w:t>
+      </w:r>
+      <w:r>
+        <w:rPr>
+          <w:rFonts w:ascii="Courier New" w:hAnsi="Courier New" w:cs="Courier New"/>
+          <w:sz w:val="24"/>
+          <w:szCs w:val="24"/>
+        </w:rPr>
+        <w:t xml:space="preserve">. Attacks cause a large and equal amount of knockback whether they are blocked or eaten. In </w:t>
+      </w:r>
+      <w:r>
+        <w:rPr>
+          <w:rFonts w:ascii="Courier New" w:hAnsi="Courier New" w:cs="Courier New"/>
+          <w:i/>
+          <w:iCs/>
+          <w:sz w:val="24"/>
+          <w:szCs w:val="24"/>
+        </w:rPr>
         <w:t>Karate Tournament</w:t>
       </w:r>
       <w:r>
@@ -3225,7 +3342,25 @@
           <w:sz w:val="24"/>
           <w:szCs w:val="24"/>
         </w:rPr>
-        <w:t>Players enter the Knockdown state after being hit by an attack and its followup attack, a power attack, or from falling off the arena. In this state the player cannot be hit, and both players are reset to their default positions in the middle of the arena.</w:t>
+        <w:t xml:space="preserve">Players enter the Knockdown state after being hit by an attack and its </w:t>
+      </w:r>
+      <w:proofErr w:type="spellStart"/>
+      <w:r>
+        <w:rPr>
+          <w:rFonts w:ascii="Courier New" w:hAnsi="Courier New" w:cs="Courier New"/>
+          <w:sz w:val="24"/>
+          <w:szCs w:val="24"/>
+        </w:rPr>
+        <w:t>followup</w:t>
+      </w:r>
+      <w:proofErr w:type="spellEnd"/>
+      <w:r>
+        <w:rPr>
+          <w:rFonts w:ascii="Courier New" w:hAnsi="Courier New" w:cs="Courier New"/>
+          <w:sz w:val="24"/>
+          <w:szCs w:val="24"/>
+        </w:rPr>
+        <w:t xml:space="preserve"> attack, a power attack, or from falling off the arena. In this state the player cannot be hit, and both players are reset to their default positions in the middle of the arena.</w:t>
       </w:r>
     </w:p>
     <w:p>
@@ -3490,23 +3625,7 @@
           <w:sz w:val="24"/>
           <w:szCs w:val="24"/>
         </w:rPr>
-        <w:t xml:space="preserve">If a player falls outside of the ring, they will suffer a </w:t>
-      </w:r>
-      <w:r>
-        <w:rPr>
-          <w:rFonts w:ascii="Courier New" w:hAnsi="Courier New" w:cs="Courier New"/>
-          <w:sz w:val="24"/>
-          <w:szCs w:val="24"/>
-        </w:rPr>
-        <w:t>K</w:t>
-      </w:r>
-      <w:r>
-        <w:rPr>
-          <w:rFonts w:ascii="Courier New" w:hAnsi="Courier New" w:cs="Courier New"/>
-          <w:sz w:val="24"/>
-          <w:szCs w:val="24"/>
-        </w:rPr>
-        <w:t>nockdown. The player that rings out will suffer 2 points of damage. Only one character can ring out at a time.</w:t>
+        <w:t>If a player falls outside of the ring, they will suffer a Knockdown. The player that rings out will suffer 2 points of damage. Only one character can take damage from ringing out at a time.</w:t>
       </w:r>
     </w:p>
     <w:sectPr>

</xml_diff>